<commit_message>
Tilføjer assets og color palette
</commit_message>
<xml_diff>
--- a/Planlægning/Ugeplan.docx
+++ b/Planlægning/Ugeplan.docx
@@ -31,11 +31,9 @@
             <w:tcW w:w="1129" w:type="dxa"/>
           </w:tcPr>
           <w:p>
-            <w:proofErr w:type="spellStart"/>
             <w:r>
               <w:t>Mandag</w:t>
             </w:r>
-            <w:proofErr w:type="spellEnd"/>
           </w:p>
         </w:tc>
         <w:tc>
@@ -44,61 +42,17 @@
           </w:tcPr>
           <w:p>
             <w:r>
-              <w:t xml:space="preserve">Brainstorm om det </w:t>
+              <w:t>Brainstorm om det generelle projekt</w:t>
             </w:r>
-            <w:proofErr w:type="spellStart"/>
-            <w:r>
-              <w:t>generelle</w:t>
-            </w:r>
-            <w:proofErr w:type="spellEnd"/>
-            <w:r>
-              <w:t xml:space="preserve"> </w:t>
-            </w:r>
-            <w:proofErr w:type="spellStart"/>
-            <w:r>
-              <w:t>projekt</w:t>
-            </w:r>
-            <w:proofErr w:type="spellEnd"/>
           </w:p>
           <w:p>
-            <w:proofErr w:type="spellStart"/>
             <w:r>
               <w:t>Målhieraki</w:t>
             </w:r>
-            <w:proofErr w:type="spellEnd"/>
           </w:p>
           <w:p>
-            <w:proofErr w:type="spellStart"/>
             <w:r>
-              <w:t>Undersøger</w:t>
-            </w:r>
-            <w:proofErr w:type="spellEnd"/>
-            <w:r>
-              <w:t xml:space="preserve"> </w:t>
-            </w:r>
-            <w:proofErr w:type="spellStart"/>
-            <w:r>
-              <w:t>Nexttech</w:t>
-            </w:r>
-            <w:proofErr w:type="spellEnd"/>
-            <w:r>
-              <w:t xml:space="preserve"> </w:t>
-            </w:r>
-            <w:proofErr w:type="spellStart"/>
-            <w:r>
-              <w:t>og</w:t>
-            </w:r>
-            <w:proofErr w:type="spellEnd"/>
-            <w:r>
-              <w:t xml:space="preserve"> </w:t>
-            </w:r>
-            <w:proofErr w:type="spellStart"/>
-            <w:r>
-              <w:t>farvepalette</w:t>
-            </w:r>
-            <w:proofErr w:type="spellEnd"/>
-            <w:r>
-              <w:t xml:space="preserve"> </w:t>
+              <w:t xml:space="preserve">Undersøger Nexttech og farvepalette </w:t>
             </w:r>
           </w:p>
         </w:tc>
@@ -127,11 +81,9 @@
             <w:tcW w:w="1129" w:type="dxa"/>
           </w:tcPr>
           <w:p>
-            <w:proofErr w:type="spellStart"/>
             <w:r>
               <w:t>Onsdag</w:t>
             </w:r>
-            <w:proofErr w:type="spellEnd"/>
           </w:p>
         </w:tc>
         <w:tc>
@@ -147,11 +99,9 @@
             <w:tcW w:w="1129" w:type="dxa"/>
           </w:tcPr>
           <w:p>
-            <w:proofErr w:type="spellStart"/>
             <w:r>
               <w:t>Torsdag</w:t>
             </w:r>
-            <w:proofErr w:type="spellEnd"/>
           </w:p>
         </w:tc>
         <w:tc>
@@ -167,11 +117,9 @@
             <w:tcW w:w="1129" w:type="dxa"/>
           </w:tcPr>
           <w:p>
-            <w:proofErr w:type="spellStart"/>
             <w:r>
               <w:t>Fredag</w:t>
             </w:r>
-            <w:proofErr w:type="spellEnd"/>
           </w:p>
         </w:tc>
         <w:tc>

</xml_diff>